<commit_message>
changes to last PV from 15 november
</commit_message>
<xml_diff>
--- a/doc/PVs/PV_2017-11-15.docx
+++ b/doc/PVs/PV_2017-11-15.docx
@@ -462,8 +462,20 @@
           <w:u w:color="000000"/>
           <w:lang w:val="fr-CH"/>
         </w:rPr>
-        <w:t>01</w:t>
-      </w:r>
+        <w:t>0</w:t>
+      </w:r>
+      <w:r>
+        <w:rPr>
+          <w:rFonts w:ascii="Arial" w:hAnsi="Arial"/>
+          <w:sz w:val="26"/>
+          <w:szCs w:val="26"/>
+          <w:u w:color="000000"/>
+          <w:lang w:val="fr-CH"/>
+        </w:rPr>
+        <w:t>3</w:t>
+      </w:r>
+      <w:bookmarkStart w:id="0" w:name="_GoBack"/>
+      <w:bookmarkEnd w:id="0"/>
       <w:r>
         <w:rPr>
           <w:rFonts w:ascii="Arial" w:hAnsi="Arial"/>
@@ -1397,8 +1409,8 @@
           <w:lang w:val="fr-CH"/>
         </w:rPr>
       </w:pPr>
-      <w:bookmarkStart w:id="0" w:name="__DdeLink__148_1574065365"/>
-      <w:bookmarkEnd w:id="0"/>
+      <w:bookmarkStart w:id="1" w:name="__DdeLink__148_1574065365"/>
+      <w:bookmarkEnd w:id="1"/>
       <w:r>
         <w:rPr>
           <w:rFonts w:ascii="Arial" w:hAnsi="Arial"/>
@@ -1541,8 +1553,6 @@
         </w:rPr>
         <w:t xml:space="preserve">en une demi-heure. </w:t>
       </w:r>
-      <w:bookmarkStart w:id="1" w:name="_GoBack"/>
-      <w:bookmarkEnd w:id="1"/>
     </w:p>
     <w:p>
       <w:pPr>
@@ -2200,6 +2210,44 @@
     </w:p>
     <w:p>
       <w:pPr>
+        <w:pStyle w:val="WW-Default"/>
+        <w:numPr>
+          <w:ilvl w:val="0"/>
+          <w:numId w:val="4"/>
+        </w:numPr>
+        <w:shd w:val="clear" w:color="auto" w:fill="FFFFFF"/>
+        <w:spacing w:line="216" w:lineRule="atLeast"/>
+        <w:rPr>
+          <w:rFonts w:ascii="Arial" w:eastAsia="Arial" w:hAnsi="Arial" w:cs="Arial"/>
+          <w:lang w:val="fr-CH"/>
+        </w:rPr>
+      </w:pPr>
+      <w:r>
+        <w:rPr>
+          <w:rFonts w:ascii="Arial" w:hAnsi="Arial"/>
+          <w:lang w:val="fr-CH"/>
+        </w:rPr>
+        <w:t xml:space="preserve">Format de fichier à utiliser (préférence pour </w:t>
+      </w:r>
+      <w:proofErr w:type="spellStart"/>
+      <w:r>
+        <w:rPr>
+          <w:rFonts w:ascii="Arial" w:hAnsi="Arial"/>
+          <w:lang w:val="fr-CH"/>
+        </w:rPr>
+        <w:t>GraphML</w:t>
+      </w:r>
+      <w:proofErr w:type="spellEnd"/>
+      <w:r>
+        <w:rPr>
+          <w:rFonts w:ascii="Arial" w:hAnsi="Arial"/>
+          <w:lang w:val="fr-CH"/>
+        </w:rPr>
+        <w:t>)</w:t>
+      </w:r>
+    </w:p>
+    <w:p>
+      <w:pPr>
         <w:pStyle w:val="PointsTitle"/>
         <w:pBdr>
           <w:bottom w:val="single" w:sz="8" w:space="0" w:color="000001"/>
@@ -2380,7 +2428,19 @@
           <w:szCs w:val="26"/>
           <w:lang w:val="fr-CH"/>
         </w:rPr>
-        <w:t>00 dans la salle D20.01</w:t>
+        <w:t>00 dans la salle D20.</w:t>
+      </w:r>
+      <w:r>
+        <w:rPr>
+          <w:rFonts w:ascii="Arial" w:hAnsi="Arial"/>
+          <w:bCs/>
+          <w:i/>
+          <w:iCs/>
+          <w:sz w:val="26"/>
+          <w:szCs w:val="26"/>
+          <w:lang w:val="fr-CH"/>
+        </w:rPr>
+        <w:t>03</w:t>
       </w:r>
     </w:p>
     <w:sectPr>
@@ -2446,12 +2506,21 @@
       </w:rPr>
       <w:tab/>
     </w:r>
+    <w:proofErr w:type="spellStart"/>
     <w:r>
       <w:rPr>
         <w:rFonts w:ascii="Arial" w:hAnsi="Arial"/>
         <w:lang w:val="fr-FR"/>
       </w:rPr>
-      <w:t>Nom du projet</w:t>
+      <w:t>VisuDNA</w:t>
+    </w:r>
+    <w:proofErr w:type="spellEnd"/>
+    <w:r>
+      <w:rPr>
+        <w:rFonts w:ascii="Arial" w:hAnsi="Arial"/>
+        <w:lang w:val="fr-FR"/>
+      </w:rPr>
+      <w:t>-II</w:t>
     </w:r>
     <w:r>
       <w:rPr>

</xml_diff>